<commit_message>
adição do estudo da normalização e ferramenta de alm
Signed-off-by: tarcisiomandrade <tarcisiomandrade@gmail.com>
</commit_message>
<xml_diff>
--- a/requisitos.docx
+++ b/requisitos.docx
@@ -24,22 +24,42 @@
     </w:p>
     <w:p>
       <w:pPr>
-        <w:rPr>
-          <w:rFonts w:ascii="Arial" w:hAnsi="Arial" w:cs="Arial"/>
-        </w:rPr>
-      </w:pPr>
-    </w:p>
-    <w:p>
-      <w:pPr>
+        <w:jc w:val="center"/>
         <w:rPr>
           <w:rFonts w:ascii="Arial" w:hAnsi="Arial" w:cs="Arial"/>
           <w:b/>
+          <w:sz w:val="24"/>
+          <w:szCs w:val="24"/>
         </w:rPr>
       </w:pPr>
       <w:r>
         <w:rPr>
           <w:rFonts w:ascii="Arial" w:hAnsi="Arial" w:cs="Arial"/>
           <w:b/>
+          <w:sz w:val="24"/>
+          <w:szCs w:val="24"/>
+        </w:rPr>
+        <w:t>Autores: Tarcísio Andrade e Thais Silva</w:t>
+      </w:r>
+    </w:p>
+    <w:p>
+      <w:pPr>
+        <w:rPr>
+          <w:rFonts w:ascii="Arial" w:hAnsi="Arial" w:cs="Arial"/>
+        </w:rPr>
+      </w:pPr>
+    </w:p>
+    <w:p>
+      <w:pPr>
+        <w:rPr>
+          <w:rFonts w:ascii="Arial" w:hAnsi="Arial" w:cs="Arial"/>
+          <w:b/>
+        </w:rPr>
+      </w:pPr>
+      <w:r>
+        <w:rPr>
+          <w:rFonts w:ascii="Arial" w:hAnsi="Arial" w:cs="Arial"/>
+          <w:b/>
         </w:rPr>
         <w:t>Visão geral do sistema</w:t>
       </w:r>
@@ -417,14 +437,6 @@
         </w:rPr>
         <w:t xml:space="preserve"> </w:t>
       </w:r>
-    </w:p>
-    <w:p>
-      <w:pPr>
-        <w:jc w:val="both"/>
-        <w:rPr>
-          <w:rFonts w:ascii="Arial" w:hAnsi="Arial" w:cs="Arial"/>
-        </w:rPr>
-      </w:pPr>
     </w:p>
     <w:p>
       <w:pPr>
@@ -8012,60 +8024,113 @@
           <w:b/>
         </w:rPr>
       </w:pPr>
+      <w:r>
+        <w:rPr>
+          <w:rFonts w:ascii="Arial" w:hAnsi="Arial" w:cs="Arial"/>
+          <w:b/>
+        </w:rPr>
+        <w:t>Estudo da normalização do BD</w:t>
+      </w:r>
     </w:p>
     <w:p>
       <w:pPr>
         <w:jc w:val="both"/>
         <w:rPr>
           <w:rFonts w:ascii="Arial" w:hAnsi="Arial" w:cs="Arial"/>
-          <w:b/>
-        </w:rPr>
-      </w:pPr>
+        </w:rPr>
+      </w:pPr>
+      <w:r>
+        <w:rPr>
+          <w:rFonts w:ascii="Arial" w:hAnsi="Arial" w:cs="Arial"/>
+        </w:rPr>
+        <w:t>• O banco se encontra na primeira forma normal, pois todo o cadastro de pessoas (pacientes, médicos e funcionários), endereço e telefone não estão na mesma tabela</w:t>
+      </w:r>
+      <w:r>
+        <w:rPr>
+          <w:rFonts w:ascii="Arial" w:hAnsi="Arial" w:cs="Arial"/>
+        </w:rPr>
+        <w:t>, não contendo grupo repetido e campos multivalorados</w:t>
+      </w:r>
+      <w:r>
+        <w:rPr>
+          <w:rFonts w:ascii="Arial" w:hAnsi="Arial" w:cs="Arial"/>
+        </w:rPr>
+        <w:t>.</w:t>
+      </w:r>
     </w:p>
     <w:p>
       <w:pPr>
         <w:jc w:val="both"/>
         <w:rPr>
           <w:rFonts w:ascii="Arial" w:hAnsi="Arial" w:cs="Arial"/>
-          <w:b/>
-        </w:rPr>
-      </w:pPr>
+        </w:rPr>
+      </w:pPr>
+      <w:r>
+        <w:rPr>
+          <w:rFonts w:ascii="Arial" w:hAnsi="Arial" w:cs="Arial"/>
+        </w:rPr>
+        <w:t xml:space="preserve">• </w:t>
+      </w:r>
+      <w:r>
+        <w:rPr>
+          <w:rFonts w:ascii="Arial" w:hAnsi="Arial" w:cs="Arial"/>
+        </w:rPr>
+        <w:t xml:space="preserve">o banco se encontra na segunda forma normal, pois, atende os requisitos da primeira forma e todos os atributos não </w:t>
+      </w:r>
+      <w:proofErr w:type="gramStart"/>
+      <w:r>
+        <w:rPr>
+          <w:rFonts w:ascii="Arial" w:hAnsi="Arial" w:cs="Arial"/>
+        </w:rPr>
+        <w:t>ch</w:t>
+      </w:r>
+      <w:r>
+        <w:rPr>
+          <w:rFonts w:ascii="Arial" w:hAnsi="Arial" w:cs="Arial"/>
+        </w:rPr>
+        <w:t>ave foram</w:t>
+      </w:r>
+      <w:proofErr w:type="gramEnd"/>
+      <w:r>
+        <w:rPr>
+          <w:rFonts w:ascii="Arial" w:hAnsi="Arial" w:cs="Arial"/>
+        </w:rPr>
+        <w:t xml:space="preserve"> identificados e criadas novas entidades com eles.</w:t>
+      </w:r>
     </w:p>
     <w:p>
       <w:pPr>
         <w:jc w:val="both"/>
         <w:rPr>
           <w:rFonts w:ascii="Arial" w:hAnsi="Arial" w:cs="Arial"/>
-          <w:b/>
-        </w:rPr>
-      </w:pPr>
-    </w:p>
-    <w:p>
-      <w:pPr>
-        <w:jc w:val="both"/>
-        <w:rPr>
-          <w:rFonts w:ascii="Arial" w:hAnsi="Arial" w:cs="Arial"/>
-          <w:b/>
-        </w:rPr>
-      </w:pPr>
-    </w:p>
-    <w:p>
-      <w:pPr>
-        <w:jc w:val="both"/>
-        <w:rPr>
-          <w:rFonts w:ascii="Arial" w:hAnsi="Arial" w:cs="Arial"/>
-          <w:b/>
-        </w:rPr>
-      </w:pPr>
-    </w:p>
-    <w:p>
-      <w:pPr>
-        <w:jc w:val="both"/>
-        <w:rPr>
-          <w:rFonts w:ascii="Arial" w:hAnsi="Arial" w:cs="Arial"/>
-          <w:b/>
-        </w:rPr>
-      </w:pPr>
+        </w:rPr>
+      </w:pPr>
+      <w:r>
+        <w:rPr>
+          <w:rFonts w:ascii="Arial" w:hAnsi="Arial" w:cs="Arial"/>
+        </w:rPr>
+        <w:t>• o banco se encontra na terceira forma normal, pois atende a primeira e segunda forma normal e n</w:t>
+      </w:r>
+      <w:r>
+        <w:rPr>
+          <w:rFonts w:ascii="Arial" w:hAnsi="Arial" w:cs="Arial"/>
+        </w:rPr>
+        <w:t xml:space="preserve">enhum atributo não chave depende funcionalmente de nenhum outro atributo </w:t>
+      </w:r>
+      <w:proofErr w:type="gramStart"/>
+      <w:r>
+        <w:rPr>
+          <w:rFonts w:ascii="Arial" w:hAnsi="Arial" w:cs="Arial"/>
+        </w:rPr>
+        <w:t>não-chave</w:t>
+      </w:r>
+      <w:proofErr w:type="gramEnd"/>
+      <w:r>
+        <w:rPr>
+          <w:rFonts w:ascii="Arial" w:hAnsi="Arial" w:cs="Arial"/>
+        </w:rPr>
+        <w:t>.</w:t>
+      </w:r>
     </w:p>
     <w:p>
       <w:pPr>
@@ -12019,6 +12084,692 @@
           <w:rFonts w:ascii="Arial" w:hAnsi="Arial" w:cs="Arial"/>
         </w:rPr>
       </w:pPr>
+    </w:p>
+    <w:p>
+      <w:pPr>
+        <w:rPr>
+          <w:rFonts w:ascii="Arial" w:hAnsi="Arial" w:cs="Arial"/>
+          <w:b/>
+        </w:rPr>
+      </w:pPr>
+      <w:proofErr w:type="spellStart"/>
+      <w:proofErr w:type="gramStart"/>
+      <w:r>
+        <w:rPr>
+          <w:rFonts w:ascii="Arial" w:hAnsi="Arial" w:cs="Arial"/>
+          <w:b/>
+        </w:rPr>
+        <w:t>ArgoUML</w:t>
+      </w:r>
+      <w:proofErr w:type="spellEnd"/>
+      <w:proofErr w:type="gramEnd"/>
+    </w:p>
+    <w:p>
+      <w:pPr>
+        <w:jc w:val="both"/>
+        <w:rPr>
+          <w:rFonts w:ascii="Arial" w:hAnsi="Arial" w:cs="Arial"/>
+        </w:rPr>
+      </w:pPr>
+      <w:proofErr w:type="spellStart"/>
+      <w:proofErr w:type="gramStart"/>
+      <w:r>
+        <w:rPr>
+          <w:rFonts w:ascii="Arial" w:hAnsi="Arial" w:cs="Arial"/>
+        </w:rPr>
+        <w:t>ArgoUML</w:t>
+      </w:r>
+      <w:proofErr w:type="spellEnd"/>
+      <w:proofErr w:type="gramEnd"/>
+      <w:r>
+        <w:rPr>
+          <w:rFonts w:ascii="Arial" w:hAnsi="Arial" w:cs="Arial"/>
+        </w:rPr>
+        <w:t xml:space="preserve"> é uma aplicação open </w:t>
+      </w:r>
+      <w:proofErr w:type="spellStart"/>
+      <w:r>
+        <w:rPr>
+          <w:rFonts w:ascii="Arial" w:hAnsi="Arial" w:cs="Arial"/>
+        </w:rPr>
+        <w:t>source</w:t>
+      </w:r>
+      <w:proofErr w:type="spellEnd"/>
+      <w:r>
+        <w:rPr>
+          <w:rFonts w:ascii="Arial" w:hAnsi="Arial" w:cs="Arial"/>
+        </w:rPr>
+        <w:t xml:space="preserve"> que usa UML para modelar o desenho de software de computador. A aplicação corre na maior parte das plataformas uma vez que é </w:t>
+      </w:r>
+      <w:proofErr w:type="gramStart"/>
+      <w:r>
+        <w:rPr>
+          <w:rFonts w:ascii="Arial" w:hAnsi="Arial" w:cs="Arial"/>
+        </w:rPr>
+        <w:t>implementada</w:t>
+      </w:r>
+      <w:proofErr w:type="gramEnd"/>
+      <w:r>
+        <w:rPr>
+          <w:rFonts w:ascii="Arial" w:hAnsi="Arial" w:cs="Arial"/>
+        </w:rPr>
+        <w:t xml:space="preserve"> em Java. Está distribuída sob a licença BSD. Providencia suporte para quase todos os tipos de diagrama da UML padrão e inclui suporte cognitivo.</w:t>
+      </w:r>
+    </w:p>
+    <w:p>
+      <w:pPr>
+        <w:jc w:val="both"/>
+        <w:rPr>
+          <w:rFonts w:ascii="Arial" w:hAnsi="Arial" w:cs="Arial"/>
+        </w:rPr>
+      </w:pPr>
+      <w:proofErr w:type="gramStart"/>
+      <w:r>
+        <w:rPr>
+          <w:rFonts w:ascii="Arial" w:hAnsi="Arial" w:cs="Arial"/>
+        </w:rPr>
+        <w:t>A Software</w:t>
+      </w:r>
+      <w:proofErr w:type="gramEnd"/>
+      <w:r>
+        <w:rPr>
+          <w:rFonts w:ascii="Arial" w:hAnsi="Arial" w:cs="Arial"/>
+        </w:rPr>
+        <w:t xml:space="preserve"> </w:t>
+      </w:r>
+      <w:proofErr w:type="spellStart"/>
+      <w:r>
+        <w:rPr>
+          <w:rFonts w:ascii="Arial" w:hAnsi="Arial" w:cs="Arial"/>
+        </w:rPr>
+        <w:t>Development</w:t>
+      </w:r>
+      <w:proofErr w:type="spellEnd"/>
+      <w:r>
+        <w:rPr>
+          <w:rFonts w:ascii="Arial" w:hAnsi="Arial" w:cs="Arial"/>
+        </w:rPr>
+        <w:t xml:space="preserve"> Magazine realiza uma premiação anual entre ferramentas populares de desenvolvimento de software em várias categorias. Em 2003 o </w:t>
+      </w:r>
+      <w:proofErr w:type="spellStart"/>
+      <w:proofErr w:type="gramStart"/>
+      <w:r>
+        <w:rPr>
+          <w:rFonts w:ascii="Arial" w:hAnsi="Arial" w:cs="Arial"/>
+        </w:rPr>
+        <w:t>ArgoUML</w:t>
+      </w:r>
+      <w:proofErr w:type="spellEnd"/>
+      <w:proofErr w:type="gramEnd"/>
+      <w:r>
+        <w:rPr>
+          <w:rFonts w:ascii="Arial" w:hAnsi="Arial" w:cs="Arial"/>
+        </w:rPr>
+        <w:t xml:space="preserve"> foi um dos finalistas na categoria "Ferramentas de Design e Análises". Ele recebeu um prêmio de revelação, derrotando várias ferramentas comerciais.</w:t>
+      </w:r>
+    </w:p>
+    <w:p>
+      <w:pPr>
+        <w:jc w:val="both"/>
+        <w:rPr>
+          <w:rFonts w:ascii="Arial" w:hAnsi="Arial" w:cs="Arial"/>
+          <w:b/>
+        </w:rPr>
+      </w:pPr>
+      <w:r>
+        <w:rPr>
+          <w:rFonts w:ascii="Arial" w:hAnsi="Arial" w:cs="Arial"/>
+          <w:b/>
+        </w:rPr>
+        <w:t>Características</w:t>
+      </w:r>
+    </w:p>
+    <w:p>
+      <w:pPr>
+        <w:jc w:val="both"/>
+        <w:rPr>
+          <w:rFonts w:ascii="Arial" w:hAnsi="Arial" w:cs="Arial"/>
+        </w:rPr>
+      </w:pPr>
+      <w:r>
+        <w:rPr>
+          <w:rFonts w:ascii="Arial" w:hAnsi="Arial" w:cs="Arial"/>
+        </w:rPr>
+        <w:t>Novidades na versão 0.20:</w:t>
+      </w:r>
+    </w:p>
+    <w:p>
+      <w:pPr>
+        <w:jc w:val="both"/>
+        <w:rPr>
+          <w:rFonts w:ascii="Arial" w:hAnsi="Arial" w:cs="Arial"/>
+        </w:rPr>
+      </w:pPr>
+      <w:r>
+        <w:rPr>
+          <w:rFonts w:ascii="Arial" w:hAnsi="Arial" w:cs="Arial"/>
+        </w:rPr>
+        <w:t xml:space="preserve">• </w:t>
+      </w:r>
+      <w:r>
+        <w:rPr>
+          <w:rFonts w:ascii="Arial" w:hAnsi="Arial" w:cs="Arial"/>
+        </w:rPr>
+        <w:t>UML 1.4 - Características de extensibilidade aprimoradas do UML 1.4,</w:t>
+      </w:r>
+    </w:p>
+    <w:p>
+      <w:pPr>
+        <w:jc w:val="both"/>
+        <w:rPr>
+          <w:rFonts w:ascii="Arial" w:hAnsi="Arial" w:cs="Arial"/>
+        </w:rPr>
+      </w:pPr>
+      <w:r>
+        <w:rPr>
+          <w:rFonts w:ascii="Arial" w:hAnsi="Arial" w:cs="Arial"/>
+        </w:rPr>
+        <w:t xml:space="preserve">• </w:t>
+      </w:r>
+      <w:r>
+        <w:rPr>
+          <w:rFonts w:ascii="Arial" w:hAnsi="Arial" w:cs="Arial"/>
+        </w:rPr>
+        <w:t xml:space="preserve">Diagramas de </w:t>
+      </w:r>
+      <w:r>
+        <w:rPr>
+          <w:rFonts w:ascii="Arial" w:hAnsi="Arial" w:cs="Arial"/>
+        </w:rPr>
+        <w:t>Sequências</w:t>
+      </w:r>
+    </w:p>
+    <w:p>
+      <w:pPr>
+        <w:jc w:val="both"/>
+        <w:rPr>
+          <w:rFonts w:ascii="Arial" w:hAnsi="Arial" w:cs="Arial"/>
+        </w:rPr>
+      </w:pPr>
+      <w:r>
+        <w:rPr>
+          <w:rFonts w:ascii="Arial" w:hAnsi="Arial" w:cs="Arial"/>
+        </w:rPr>
+        <w:t xml:space="preserve">• </w:t>
+      </w:r>
+      <w:r>
+        <w:rPr>
+          <w:rFonts w:ascii="Arial" w:hAnsi="Arial" w:cs="Arial"/>
+        </w:rPr>
+        <w:t xml:space="preserve">Compatibilidade com </w:t>
+      </w:r>
+      <w:proofErr w:type="spellStart"/>
+      <w:proofErr w:type="gramStart"/>
+      <w:r>
+        <w:rPr>
+          <w:rFonts w:ascii="Arial" w:hAnsi="Arial" w:cs="Arial"/>
+        </w:rPr>
+        <w:t>AndroMDA</w:t>
+      </w:r>
+      <w:proofErr w:type="spellEnd"/>
+      <w:proofErr w:type="gramEnd"/>
+      <w:r>
+        <w:rPr>
+          <w:rFonts w:ascii="Arial" w:hAnsi="Arial" w:cs="Arial"/>
+        </w:rPr>
+        <w:t>,</w:t>
+      </w:r>
+    </w:p>
+    <w:p>
+      <w:pPr>
+        <w:jc w:val="both"/>
+        <w:rPr>
+          <w:rFonts w:ascii="Arial" w:hAnsi="Arial" w:cs="Arial"/>
+        </w:rPr>
+      </w:pPr>
+      <w:r>
+        <w:rPr>
+          <w:rFonts w:ascii="Arial" w:hAnsi="Arial" w:cs="Arial"/>
+        </w:rPr>
+        <w:t xml:space="preserve">• </w:t>
+      </w:r>
+      <w:r>
+        <w:rPr>
+          <w:rFonts w:ascii="Arial" w:hAnsi="Arial" w:cs="Arial"/>
+        </w:rPr>
+        <w:t>Muitas das funções agora suportam seleção múltipla de modelamentos,</w:t>
+      </w:r>
+    </w:p>
+    <w:p>
+      <w:pPr>
+        <w:jc w:val="both"/>
+        <w:rPr>
+          <w:rFonts w:ascii="Arial" w:hAnsi="Arial" w:cs="Arial"/>
+        </w:rPr>
+      </w:pPr>
+      <w:r>
+        <w:rPr>
+          <w:rFonts w:ascii="Arial" w:hAnsi="Arial" w:cs="Arial"/>
+        </w:rPr>
+        <w:t xml:space="preserve">• </w:t>
+      </w:r>
+      <w:r>
+        <w:rPr>
+          <w:rFonts w:ascii="Arial" w:hAnsi="Arial" w:cs="Arial"/>
+        </w:rPr>
+        <w:t>Arrastar e Soltar da árvore de diretório ao diagrama ou dentro da própria árvore.</w:t>
+      </w:r>
+    </w:p>
+    <w:p>
+      <w:pPr>
+        <w:jc w:val="both"/>
+        <w:rPr>
+          <w:rFonts w:ascii="Arial" w:hAnsi="Arial" w:cs="Arial"/>
+        </w:rPr>
+      </w:pPr>
+      <w:r>
+        <w:rPr>
+          <w:rFonts w:ascii="Arial" w:hAnsi="Arial" w:cs="Arial"/>
+        </w:rPr>
+        <w:t xml:space="preserve">• </w:t>
+      </w:r>
+      <w:r>
+        <w:rPr>
+          <w:rFonts w:ascii="Arial" w:hAnsi="Arial" w:cs="Arial"/>
+        </w:rPr>
+        <w:t>Interface de módulos extensíveis,</w:t>
+      </w:r>
+    </w:p>
+    <w:p>
+      <w:pPr>
+        <w:jc w:val="both"/>
+        <w:rPr>
+          <w:rFonts w:ascii="Arial" w:hAnsi="Arial" w:cs="Arial"/>
+        </w:rPr>
+      </w:pPr>
+      <w:r>
+        <w:rPr>
+          <w:rFonts w:ascii="Arial" w:hAnsi="Arial" w:cs="Arial"/>
+        </w:rPr>
+        <w:t xml:space="preserve">• </w:t>
+      </w:r>
+      <w:r>
+        <w:rPr>
+          <w:rFonts w:ascii="Arial" w:hAnsi="Arial" w:cs="Arial"/>
+        </w:rPr>
+        <w:t>Suporte a internacionalização para Inglês, Alemão, Francês, Espanhol e Russo,</w:t>
+      </w:r>
+    </w:p>
+    <w:p>
+      <w:pPr>
+        <w:jc w:val="both"/>
+        <w:rPr>
+          <w:rFonts w:ascii="Arial" w:hAnsi="Arial" w:cs="Arial"/>
+        </w:rPr>
+      </w:pPr>
+      <w:r>
+        <w:rPr>
+          <w:rFonts w:ascii="Arial" w:hAnsi="Arial" w:cs="Arial"/>
+        </w:rPr>
+        <w:t xml:space="preserve">• </w:t>
+      </w:r>
+      <w:r>
+        <w:rPr>
+          <w:rFonts w:ascii="Arial" w:hAnsi="Arial" w:cs="Arial"/>
+        </w:rPr>
+        <w:t>Restrições OCL para Classes,</w:t>
+      </w:r>
+    </w:p>
+    <w:p>
+      <w:pPr>
+        <w:jc w:val="both"/>
+        <w:rPr>
+          <w:rFonts w:ascii="Arial" w:hAnsi="Arial" w:cs="Arial"/>
+        </w:rPr>
+      </w:pPr>
+      <w:r>
+        <w:rPr>
+          <w:rFonts w:ascii="Arial" w:hAnsi="Arial" w:cs="Arial"/>
+        </w:rPr>
+        <w:t>•</w:t>
+      </w:r>
+      <w:r>
+        <w:rPr>
+          <w:rFonts w:ascii="Arial" w:hAnsi="Arial" w:cs="Arial"/>
+        </w:rPr>
+        <w:t xml:space="preserve">Suporte de geração de código: Java, PHP, Python, C++ e </w:t>
+      </w:r>
+      <w:proofErr w:type="spellStart"/>
+      <w:r>
+        <w:rPr>
+          <w:rFonts w:ascii="Arial" w:hAnsi="Arial" w:cs="Arial"/>
+        </w:rPr>
+        <w:t>Csharp</w:t>
+      </w:r>
+      <w:proofErr w:type="spellEnd"/>
+      <w:r>
+        <w:rPr>
+          <w:rFonts w:ascii="Arial" w:hAnsi="Arial" w:cs="Arial"/>
+        </w:rPr>
+        <w:t xml:space="preserve"> (C#),</w:t>
+      </w:r>
+    </w:p>
+    <w:p>
+      <w:pPr>
+        <w:jc w:val="both"/>
+        <w:rPr>
+          <w:rFonts w:ascii="Arial" w:hAnsi="Arial" w:cs="Arial"/>
+        </w:rPr>
+      </w:pPr>
+      <w:r>
+        <w:rPr>
+          <w:rFonts w:ascii="Arial" w:hAnsi="Arial" w:cs="Arial"/>
+        </w:rPr>
+        <w:lastRenderedPageBreak/>
+        <w:t xml:space="preserve">• </w:t>
+      </w:r>
+      <w:r>
+        <w:rPr>
+          <w:rFonts w:ascii="Arial" w:hAnsi="Arial" w:cs="Arial"/>
+        </w:rPr>
+        <w:t>Engenharia reversa,</w:t>
+      </w:r>
+    </w:p>
+    <w:p>
+      <w:pPr>
+        <w:jc w:val="both"/>
+        <w:rPr>
+          <w:rFonts w:ascii="Arial" w:hAnsi="Arial" w:cs="Arial"/>
+        </w:rPr>
+      </w:pPr>
+      <w:r>
+        <w:rPr>
+          <w:rFonts w:ascii="Arial" w:hAnsi="Arial" w:cs="Arial"/>
+        </w:rPr>
+        <w:t xml:space="preserve">• </w:t>
+      </w:r>
+      <w:r>
+        <w:rPr>
+          <w:rFonts w:ascii="Arial" w:hAnsi="Arial" w:cs="Arial"/>
+        </w:rPr>
+        <w:t>Diagrama de classes com layout automático,</w:t>
+      </w:r>
+    </w:p>
+    <w:p>
+      <w:pPr>
+        <w:jc w:val="both"/>
+        <w:rPr>
+          <w:rFonts w:ascii="Arial" w:hAnsi="Arial" w:cs="Arial"/>
+        </w:rPr>
+      </w:pPr>
+      <w:r>
+        <w:rPr>
+          <w:rFonts w:ascii="Arial" w:hAnsi="Arial" w:cs="Arial"/>
+        </w:rPr>
+        <w:t xml:space="preserve">• </w:t>
+      </w:r>
+      <w:r>
+        <w:rPr>
+          <w:rFonts w:ascii="Arial" w:hAnsi="Arial" w:cs="Arial"/>
+        </w:rPr>
+        <w:t>Geração de arquivos PNG, GIF, JPG, SVG e EPS a partir de diagramas,</w:t>
+      </w:r>
+    </w:p>
+    <w:p>
+      <w:pPr>
+        <w:jc w:val="both"/>
+        <w:rPr>
+          <w:rFonts w:ascii="Arial" w:hAnsi="Arial" w:cs="Arial"/>
+        </w:rPr>
+      </w:pPr>
+      <w:r>
+        <w:rPr>
+          <w:rFonts w:ascii="Arial" w:hAnsi="Arial" w:cs="Arial"/>
+        </w:rPr>
+        <w:t xml:space="preserve">• </w:t>
+      </w:r>
+      <w:r>
+        <w:rPr>
+          <w:rFonts w:ascii="Arial" w:hAnsi="Arial" w:cs="Arial"/>
+        </w:rPr>
+        <w:t>Suporte a comentários para múltiplos elementos,</w:t>
+      </w:r>
+    </w:p>
+    <w:p>
+      <w:pPr>
+        <w:jc w:val="both"/>
+        <w:rPr>
+          <w:rFonts w:ascii="Arial" w:hAnsi="Arial" w:cs="Arial"/>
+        </w:rPr>
+      </w:pPr>
+      <w:r>
+        <w:rPr>
+          <w:rFonts w:ascii="Arial" w:hAnsi="Arial" w:cs="Arial"/>
+        </w:rPr>
+        <w:t xml:space="preserve">• </w:t>
+      </w:r>
+      <w:r>
+        <w:rPr>
+          <w:rFonts w:ascii="Arial" w:hAnsi="Arial" w:cs="Arial"/>
+        </w:rPr>
+        <w:t>Todos os diagramas UML 1.4 são suportados.</w:t>
+      </w:r>
+    </w:p>
+    <w:p>
+      <w:pPr>
+        <w:jc w:val="both"/>
+        <w:rPr>
+          <w:rFonts w:ascii="Arial" w:hAnsi="Arial" w:cs="Arial"/>
+          <w:b/>
+        </w:rPr>
+      </w:pPr>
+      <w:r>
+        <w:rPr>
+          <w:rFonts w:ascii="Arial" w:hAnsi="Arial" w:cs="Arial"/>
+          <w:b/>
+        </w:rPr>
+        <w:t>Desvantagens</w:t>
+      </w:r>
+    </w:p>
+    <w:p>
+      <w:pPr>
+        <w:jc w:val="both"/>
+        <w:rPr>
+          <w:rFonts w:ascii="Arial" w:hAnsi="Arial" w:cs="Arial"/>
+        </w:rPr>
+      </w:pPr>
+      <w:r>
+        <w:rPr>
+          <w:rFonts w:ascii="Arial" w:hAnsi="Arial" w:cs="Arial"/>
+        </w:rPr>
+        <w:t xml:space="preserve">• </w:t>
+      </w:r>
+      <w:r>
+        <w:rPr>
+          <w:rFonts w:ascii="Arial" w:hAnsi="Arial" w:cs="Arial"/>
+        </w:rPr>
+        <w:t>Incompatibilidade entre versões,</w:t>
+      </w:r>
+    </w:p>
+    <w:p>
+      <w:pPr>
+        <w:jc w:val="both"/>
+        <w:rPr>
+          <w:rFonts w:ascii="Arial" w:hAnsi="Arial" w:cs="Arial"/>
+        </w:rPr>
+      </w:pPr>
+      <w:r>
+        <w:rPr>
+          <w:rFonts w:ascii="Arial" w:hAnsi="Arial" w:cs="Arial"/>
+        </w:rPr>
+        <w:t xml:space="preserve">• </w:t>
+      </w:r>
+      <w:r>
+        <w:rPr>
+          <w:rFonts w:ascii="Arial" w:hAnsi="Arial" w:cs="Arial"/>
+        </w:rPr>
+        <w:t>Importação/Exportação para Java,</w:t>
+      </w:r>
+    </w:p>
+    <w:p>
+      <w:pPr>
+        <w:jc w:val="both"/>
+        <w:rPr>
+          <w:rFonts w:ascii="Arial" w:hAnsi="Arial" w:cs="Arial"/>
+        </w:rPr>
+      </w:pPr>
+      <w:r>
+        <w:rPr>
+          <w:rFonts w:ascii="Arial" w:hAnsi="Arial" w:cs="Arial"/>
+        </w:rPr>
+        <w:t xml:space="preserve">• </w:t>
+      </w:r>
+      <w:r>
+        <w:rPr>
+          <w:rFonts w:ascii="Arial" w:hAnsi="Arial" w:cs="Arial"/>
+        </w:rPr>
+        <w:t xml:space="preserve">Não há </w:t>
+      </w:r>
+      <w:proofErr w:type="gramStart"/>
+      <w:r>
+        <w:rPr>
+          <w:rFonts w:ascii="Arial" w:hAnsi="Arial" w:cs="Arial"/>
+        </w:rPr>
+        <w:t>auto chamadas</w:t>
+      </w:r>
+      <w:proofErr w:type="gramEnd"/>
+      <w:r>
+        <w:rPr>
+          <w:rFonts w:ascii="Arial" w:hAnsi="Arial" w:cs="Arial"/>
+        </w:rPr>
+        <w:t xml:space="preserve"> em diagramas de </w:t>
+      </w:r>
+      <w:r>
+        <w:rPr>
+          <w:rFonts w:ascii="Arial" w:hAnsi="Arial" w:cs="Arial"/>
+        </w:rPr>
+        <w:t>sequências</w:t>
+      </w:r>
+      <w:r>
+        <w:rPr>
+          <w:rFonts w:ascii="Arial" w:hAnsi="Arial" w:cs="Arial"/>
+        </w:rPr>
+        <w:t>,</w:t>
+      </w:r>
+    </w:p>
+    <w:p>
+      <w:pPr>
+        <w:jc w:val="both"/>
+        <w:rPr>
+          <w:rFonts w:ascii="Arial" w:hAnsi="Arial" w:cs="Arial"/>
+        </w:rPr>
+      </w:pPr>
+      <w:r>
+        <w:rPr>
+          <w:rFonts w:ascii="Arial" w:hAnsi="Arial" w:cs="Arial"/>
+        </w:rPr>
+        <w:t>•</w:t>
+      </w:r>
+      <w:r>
+        <w:rPr>
+          <w:rFonts w:ascii="Arial" w:hAnsi="Arial" w:cs="Arial"/>
+        </w:rPr>
+        <w:t xml:space="preserve">Ausência de </w:t>
+      </w:r>
+      <w:proofErr w:type="spellStart"/>
+      <w:r>
+        <w:rPr>
+          <w:rFonts w:ascii="Arial" w:hAnsi="Arial" w:cs="Arial"/>
+        </w:rPr>
+        <w:t>undo</w:t>
+      </w:r>
+      <w:proofErr w:type="spellEnd"/>
+      <w:r>
+        <w:rPr>
+          <w:rFonts w:ascii="Arial" w:hAnsi="Arial" w:cs="Arial"/>
+        </w:rPr>
+        <w:t xml:space="preserve"> (desfazer a última ação).</w:t>
+      </w:r>
+    </w:p>
+    <w:p>
+      <w:pPr>
+        <w:jc w:val="both"/>
+        <w:rPr>
+          <w:rFonts w:ascii="Arial" w:hAnsi="Arial" w:cs="Arial"/>
+        </w:rPr>
+      </w:pPr>
+      <w:r>
+        <w:rPr>
+          <w:rFonts w:ascii="Arial" w:hAnsi="Arial" w:cs="Arial"/>
+          <w:noProof/>
+          <w:lang w:eastAsia="pt-BR"/>
+        </w:rPr>
+        <w:drawing>
+          <wp:inline distT="0" distB="0" distL="0" distR="0">
+            <wp:extent cx="5398936" cy="3458817"/>
+            <wp:effectExtent l="0" t="0" r="0" b="0"/>
+            <wp:docPr id="12" name="Imagem 12"/>
+            <wp:cNvGraphicFramePr>
+              <a:graphicFrameLocks xmlns:a="http://schemas.openxmlformats.org/drawingml/2006/main" noChangeAspect="1"/>
+            </wp:cNvGraphicFramePr>
+            <a:graphic xmlns:a="http://schemas.openxmlformats.org/drawingml/2006/main">
+              <a:graphicData uri="http://schemas.openxmlformats.org/drawingml/2006/picture">
+                <pic:pic xmlns:pic="http://schemas.openxmlformats.org/drawingml/2006/picture">
+                  <pic:nvPicPr>
+                    <pic:cNvPr id="0" name="argouml.jpg"/>
+                    <pic:cNvPicPr/>
+                  </pic:nvPicPr>
+                  <pic:blipFill>
+                    <a:blip r:embed="rId16" cstate="print">
+                      <a:extLst>
+                        <a:ext uri="{28A0092B-C50C-407E-A947-70E740481C1C}">
+                          <a14:useLocalDpi xmlns:a14="http://schemas.microsoft.com/office/drawing/2010/main" val="0"/>
+                        </a:ext>
+                      </a:extLst>
+                    </a:blip>
+                    <a:stretch>
+                      <a:fillRect/>
+                    </a:stretch>
+                  </pic:blipFill>
+                  <pic:spPr>
+                    <a:xfrm>
+                      <a:off x="0" y="0"/>
+                      <a:ext cx="5400040" cy="3459524"/>
+                    </a:xfrm>
+                    <a:prstGeom prst="rect">
+                      <a:avLst/>
+                    </a:prstGeom>
+                  </pic:spPr>
+                </pic:pic>
+              </a:graphicData>
+            </a:graphic>
+          </wp:inline>
+        </w:drawing>
+      </w:r>
+    </w:p>
+    <w:p>
+      <w:pPr>
+        <w:jc w:val="center"/>
+        <w:rPr>
+          <w:rFonts w:ascii="Arial" w:hAnsi="Arial" w:cs="Arial"/>
+        </w:rPr>
+      </w:pPr>
+      <w:proofErr w:type="spellStart"/>
+      <w:proofErr w:type="gramStart"/>
+      <w:r>
+        <w:rPr>
+          <w:rFonts w:ascii="Arial" w:hAnsi="Arial" w:cs="Arial"/>
+        </w:rPr>
+        <w:t>ArgoUML</w:t>
+      </w:r>
+      <w:proofErr w:type="spellEnd"/>
+      <w:proofErr w:type="gramEnd"/>
+      <w:r>
+        <w:rPr>
+          <w:rFonts w:ascii="Arial" w:hAnsi="Arial" w:cs="Arial"/>
+        </w:rPr>
+        <w:t xml:space="preserve"> – área de trabalho</w:t>
+      </w:r>
       <w:bookmarkStart w:id="1" w:name="_GoBack"/>
       <w:bookmarkEnd w:id="1"/>
     </w:p>

</xml_diff>